<commit_message>
00:64 Unit 40 (KKH)
</commit_message>
<xml_diff>
--- a/KKH/20190726/Word.docx
+++ b/KKH/20190726/Word.docx
@@ -58,16 +58,6 @@
         <w:tab/>
         <w:tab/>
         <w:tab/>
-      </w:r>
-      <w:r>
-        <w:rPr>
-          <w:rFonts w:ascii="맑은 고딕" w:hAnsi="맑은 고딕" w:cs="맑은 고딕" w:eastAsia="맑은 고딕"/>
-          <w:color w:val="auto"/>
-          <w:spacing w:val="0"/>
-          <w:position w:val="0"/>
-          <w:sz w:val="20"/>
-          <w:shd w:fill="auto" w:val="clear"/>
-        </w:rPr>
         <w:t xml:space="preserve">마지막</w:t>
       </w:r>
     </w:p>
@@ -131,16 +121,6 @@
         <w:tab/>
         <w:tab/>
         <w:tab/>
-      </w:r>
-      <w:r>
-        <w:rPr>
-          <w:rFonts w:ascii="맑은 고딕" w:hAnsi="맑은 고딕" w:cs="맑은 고딕" w:eastAsia="맑은 고딕"/>
-          <w:color w:val="auto"/>
-          <w:spacing w:val="0"/>
-          <w:position w:val="0"/>
-          <w:sz w:val="20"/>
-          <w:shd w:fill="auto" w:val="clear"/>
-        </w:rPr>
         <w:t xml:space="preserve">알리다. 신고하다. 전하다.</w:t>
       </w:r>
     </w:p>
@@ -173,6 +153,160 @@
         <w:tab/>
         <w:tab/>
         <w:t xml:space="preserve">(~을) 알아내다.</w:t>
+      </w:r>
+    </w:p>
+    <w:p>
+      <w:pPr>
+        <w:spacing w:before="0" w:after="200" w:line="276"/>
+        <w:ind w:right="0" w:left="0" w:firstLine="0"/>
+        <w:jc w:val="left"/>
+        <w:rPr>
+          <w:rFonts w:ascii="맑은 고딕" w:hAnsi="맑은 고딕" w:cs="맑은 고딕" w:eastAsia="맑은 고딕"/>
+          <w:color w:val="auto"/>
+          <w:spacing w:val="0"/>
+          <w:position w:val="0"/>
+          <w:sz w:val="20"/>
+          <w:shd w:fill="auto" w:val="clear"/>
+        </w:rPr>
+      </w:pPr>
+      <w:r>
+        <w:rPr>
+          <w:rFonts w:ascii="맑은 고딕" w:hAnsi="맑은 고딕" w:cs="맑은 고딕" w:eastAsia="맑은 고딕"/>
+          <w:color w:val="auto"/>
+          <w:spacing w:val="0"/>
+          <w:position w:val="0"/>
+          <w:sz w:val="20"/>
+          <w:shd w:fill="auto" w:val="clear"/>
+        </w:rPr>
+        <w:t xml:space="preserve">organized </w:t>
+        <w:tab/>
+        <w:tab/>
+        <w:tab/>
+        <w:tab/>
+      </w:r>
+      <w:r>
+        <w:rPr>
+          <w:rFonts w:ascii="맑은 고딕" w:hAnsi="맑은 고딕" w:cs="맑은 고딕" w:eastAsia="맑은 고딕"/>
+          <w:color w:val="auto"/>
+          <w:spacing w:val="0"/>
+          <w:position w:val="0"/>
+          <w:sz w:val="20"/>
+          <w:shd w:fill="auto" w:val="clear"/>
+        </w:rPr>
+        <w:t xml:space="preserve">조직적인, 정리된, 체계적인</w:t>
+      </w:r>
+    </w:p>
+    <w:p>
+      <w:pPr>
+        <w:spacing w:before="0" w:after="200" w:line="276"/>
+        <w:ind w:right="0" w:left="0" w:firstLine="0"/>
+        <w:jc w:val="left"/>
+        <w:rPr>
+          <w:rFonts w:ascii="맑은 고딕" w:hAnsi="맑은 고딕" w:cs="맑은 고딕" w:eastAsia="맑은 고딕"/>
+          <w:color w:val="auto"/>
+          <w:spacing w:val="0"/>
+          <w:position w:val="0"/>
+          <w:sz w:val="20"/>
+          <w:shd w:fill="auto" w:val="clear"/>
+        </w:rPr>
+      </w:pPr>
+      <w:r>
+        <w:rPr>
+          <w:rFonts w:ascii="맑은 고딕" w:hAnsi="맑은 고딕" w:cs="맑은 고딕" w:eastAsia="맑은 고딕"/>
+          <w:color w:val="auto"/>
+          <w:spacing w:val="0"/>
+          <w:position w:val="0"/>
+          <w:sz w:val="20"/>
+          <w:shd w:fill="auto" w:val="clear"/>
+        </w:rPr>
+        <w:t xml:space="preserve">relevant </w:t>
+        <w:tab/>
+        <w:tab/>
+        <w:tab/>
+        <w:tab/>
+        <w:t xml:space="preserve">관련있는, 적절한, 의의가 있는</w:t>
+      </w:r>
+    </w:p>
+    <w:p>
+      <w:pPr>
+        <w:spacing w:before="0" w:after="200" w:line="276"/>
+        <w:ind w:right="0" w:left="0" w:firstLine="0"/>
+        <w:jc w:val="left"/>
+        <w:rPr>
+          <w:rFonts w:ascii="맑은 고딕" w:hAnsi="맑은 고딕" w:cs="맑은 고딕" w:eastAsia="맑은 고딕"/>
+          <w:color w:val="auto"/>
+          <w:spacing w:val="0"/>
+          <w:position w:val="0"/>
+          <w:sz w:val="20"/>
+          <w:shd w:fill="auto" w:val="clear"/>
+        </w:rPr>
+      </w:pPr>
+      <w:r>
+        <w:rPr>
+          <w:rFonts w:ascii="맑은 고딕" w:hAnsi="맑은 고딕" w:cs="맑은 고딕" w:eastAsia="맑은 고딕"/>
+          <w:color w:val="auto"/>
+          <w:spacing w:val="0"/>
+          <w:position w:val="0"/>
+          <w:sz w:val="20"/>
+          <w:shd w:fill="auto" w:val="clear"/>
+        </w:rPr>
+        <w:t xml:space="preserve">Moreover</w:t>
+        <w:tab/>
+        <w:tab/>
+        <w:tab/>
+        <w:tab/>
+      </w:r>
+      <w:r>
+        <w:rPr>
+          <w:rFonts w:ascii="맑은 고딕" w:hAnsi="맑은 고딕" w:cs="맑은 고딕" w:eastAsia="맑은 고딕"/>
+          <w:color w:val="auto"/>
+          <w:spacing w:val="0"/>
+          <w:position w:val="0"/>
+          <w:sz w:val="20"/>
+          <w:shd w:fill="auto" w:val="clear"/>
+        </w:rPr>
+        <w:t xml:space="preserve">게다가, 더욱이</w:t>
+      </w:r>
+    </w:p>
+    <w:p>
+      <w:pPr>
+        <w:spacing w:before="0" w:after="200" w:line="276"/>
+        <w:ind w:right="0" w:left="0" w:firstLine="0"/>
+        <w:jc w:val="left"/>
+        <w:rPr>
+          <w:rFonts w:ascii="맑은 고딕" w:hAnsi="맑은 고딕" w:cs="맑은 고딕" w:eastAsia="맑은 고딕"/>
+          <w:color w:val="auto"/>
+          <w:spacing w:val="0"/>
+          <w:position w:val="0"/>
+          <w:sz w:val="20"/>
+          <w:shd w:fill="auto" w:val="clear"/>
+        </w:rPr>
+      </w:pPr>
+      <w:r>
+        <w:rPr>
+          <w:rFonts w:ascii="맑은 고딕" w:hAnsi="맑은 고딕" w:cs="맑은 고딕" w:eastAsia="맑은 고딕"/>
+          <w:color w:val="auto"/>
+          <w:spacing w:val="0"/>
+          <w:position w:val="0"/>
+          <w:sz w:val="20"/>
+          <w:shd w:fill="auto" w:val="clear"/>
+        </w:rPr>
+        <w:t xml:space="preserve">Impressive</w:t>
+        <w:tab/>
+        <w:tab/>
+        <w:tab/>
+        <w:tab/>
+      </w:r>
+      <w:r>
+        <w:rPr>
+          <w:rFonts w:ascii="맑은 고딕" w:hAnsi="맑은 고딕" w:cs="맑은 고딕" w:eastAsia="맑은 고딕"/>
+          <w:color w:val="auto"/>
+          <w:spacing w:val="0"/>
+          <w:position w:val="0"/>
+          <w:sz w:val="20"/>
+          <w:shd w:fill="auto" w:val="clear"/>
+        </w:rPr>
+        <w:t xml:space="preserve">인상적인, 인상 깊은</w:t>
       </w:r>
     </w:p>
     <w:p>
@@ -454,17 +588,6 @@
         </w:rPr>
         <w:t xml:space="preserve">What's your card number?</w:t>
         <w:tab/>
-      </w:r>
-      <w:r>
-        <w:rPr>
-          <w:rFonts w:ascii="맑은 고딕" w:hAnsi="맑은 고딕" w:cs="맑은 고딕" w:eastAsia="맑은 고딕"/>
-          <w:b/>
-          <w:color w:val="auto"/>
-          <w:spacing w:val="0"/>
-          <w:position w:val="0"/>
-          <w:sz w:val="20"/>
-          <w:shd w:fill="auto" w:val="clear"/>
-        </w:rPr>
         <w:t xml:space="preserve">카드번호가 뭡니까?</w:t>
       </w:r>
     </w:p>

</xml_diff>